<commit_message>
Update study plan for this week
</commit_message>
<xml_diff>
--- a/assignmentSubmissions/assignment5/burak_aktas_study_plan.docx
+++ b/assignmentSubmissions/assignment5/burak_aktas_study_plan.docx
@@ -287,7 +287,7 @@
             <w:pPr>
               <w:pStyle w:val="Compact"/>
               <w:rPr>
-                <w:b w:val="0"/>
+                <w:bCs w:val="0"/>
               </w:rPr>
             </w:pPr>
             <w:r>
@@ -407,6 +407,215 @@
                 <w:b w:val="0"/>
               </w:rPr>
               <w:t>?</w:t>
+            </w:r>
+            <w:r>
+              <w:rPr>
+                <w:b w:val="0"/>
+              </w:rPr>
+              <w:br/>
+              <w:t xml:space="preserve">- </w:t>
+            </w:r>
+            <w:proofErr w:type="spellStart"/>
+            <w:r>
+              <w:rPr>
+                <w:b w:val="0"/>
+              </w:rPr>
+              <w:t>Teşhis</w:t>
+            </w:r>
+            <w:proofErr w:type="spellEnd"/>
+            <w:r>
+              <w:rPr>
+                <w:b w:val="0"/>
+              </w:rPr>
+              <w:t xml:space="preserve"> </w:t>
+            </w:r>
+            <w:proofErr w:type="spellStart"/>
+            <w:r>
+              <w:rPr>
+                <w:b w:val="0"/>
+              </w:rPr>
+              <w:t>sonrası</w:t>
+            </w:r>
+            <w:proofErr w:type="spellEnd"/>
+            <w:r>
+              <w:rPr>
+                <w:b w:val="0"/>
+              </w:rPr>
+              <w:t xml:space="preserve"> </w:t>
+            </w:r>
+            <w:proofErr w:type="spellStart"/>
+            <w:r>
+              <w:rPr>
+                <w:b w:val="0"/>
+              </w:rPr>
+              <w:t>düzenli</w:t>
+            </w:r>
+            <w:proofErr w:type="spellEnd"/>
+            <w:r>
+              <w:rPr>
+                <w:b w:val="0"/>
+              </w:rPr>
+              <w:t xml:space="preserve"> </w:t>
+            </w:r>
+            <w:proofErr w:type="spellStart"/>
+            <w:r>
+              <w:rPr>
+                <w:b w:val="0"/>
+              </w:rPr>
+              <w:t>ilaç</w:t>
+            </w:r>
+            <w:proofErr w:type="spellEnd"/>
+            <w:r>
+              <w:rPr>
+                <w:b w:val="0"/>
+              </w:rPr>
+              <w:t xml:space="preserve"> </w:t>
+            </w:r>
+            <w:proofErr w:type="spellStart"/>
+            <w:r>
+              <w:rPr>
+                <w:b w:val="0"/>
+              </w:rPr>
+              <w:t>kullanmaya</w:t>
+            </w:r>
+            <w:proofErr w:type="spellEnd"/>
+            <w:r>
+              <w:rPr>
+                <w:b w:val="0"/>
+              </w:rPr>
+              <w:t xml:space="preserve"> </w:t>
+            </w:r>
+            <w:proofErr w:type="spellStart"/>
+            <w:r>
+              <w:rPr>
+                <w:b w:val="0"/>
+              </w:rPr>
+              <w:t>adapte</w:t>
+            </w:r>
+            <w:proofErr w:type="spellEnd"/>
+            <w:r>
+              <w:rPr>
+                <w:b w:val="0"/>
+              </w:rPr>
+              <w:t xml:space="preserve"> </w:t>
+            </w:r>
+            <w:proofErr w:type="spellStart"/>
+            <w:r>
+              <w:rPr>
+                <w:b w:val="0"/>
+              </w:rPr>
+              <w:t>olma</w:t>
+            </w:r>
+            <w:proofErr w:type="spellEnd"/>
+            <w:r>
+              <w:rPr>
+                <w:b w:val="0"/>
+              </w:rPr>
+              <w:t xml:space="preserve"> </w:t>
+            </w:r>
+            <w:proofErr w:type="spellStart"/>
+            <w:r>
+              <w:rPr>
+                <w:b w:val="0"/>
+              </w:rPr>
+              <w:t>sürecinizden</w:t>
+            </w:r>
+            <w:proofErr w:type="spellEnd"/>
+            <w:r>
+              <w:rPr>
+                <w:b w:val="0"/>
+              </w:rPr>
+              <w:t xml:space="preserve"> </w:t>
+            </w:r>
+            <w:proofErr w:type="spellStart"/>
+            <w:r>
+              <w:rPr>
+                <w:b w:val="0"/>
+              </w:rPr>
+              <w:t>bahsedebilir</w:t>
+            </w:r>
+            <w:proofErr w:type="spellEnd"/>
+            <w:r>
+              <w:rPr>
+                <w:b w:val="0"/>
+              </w:rPr>
+              <w:t xml:space="preserve"> </w:t>
+            </w:r>
+            <w:proofErr w:type="spellStart"/>
+            <w:r>
+              <w:rPr>
+                <w:b w:val="0"/>
+              </w:rPr>
+              <w:t>misiniz</w:t>
+            </w:r>
+            <w:proofErr w:type="spellEnd"/>
+            <w:r>
+              <w:rPr>
+                <w:b w:val="0"/>
+              </w:rPr>
+              <w:t xml:space="preserve">? Bu </w:t>
+            </w:r>
+            <w:proofErr w:type="spellStart"/>
+            <w:r>
+              <w:rPr>
+                <w:b w:val="0"/>
+              </w:rPr>
+              <w:t>sürecin</w:t>
+            </w:r>
+            <w:proofErr w:type="spellEnd"/>
+            <w:r>
+              <w:rPr>
+                <w:b w:val="0"/>
+              </w:rPr>
+              <w:t xml:space="preserve"> </w:t>
+            </w:r>
+            <w:proofErr w:type="spellStart"/>
+            <w:r>
+              <w:rPr>
+                <w:b w:val="0"/>
+              </w:rPr>
+              <w:t>kırılma</w:t>
+            </w:r>
+            <w:proofErr w:type="spellEnd"/>
+            <w:r>
+              <w:rPr>
+                <w:b w:val="0"/>
+              </w:rPr>
+              <w:t xml:space="preserve"> </w:t>
+            </w:r>
+            <w:proofErr w:type="spellStart"/>
+            <w:r>
+              <w:rPr>
+                <w:b w:val="0"/>
+              </w:rPr>
+              <w:t>noktaları</w:t>
+            </w:r>
+            <w:proofErr w:type="spellEnd"/>
+            <w:r>
+              <w:rPr>
+                <w:b w:val="0"/>
+              </w:rPr>
+              <w:t xml:space="preserve"> ne </w:t>
+            </w:r>
+            <w:proofErr w:type="spellStart"/>
+            <w:r>
+              <w:rPr>
+                <w:b w:val="0"/>
+              </w:rPr>
+              <w:t>idi</w:t>
+            </w:r>
+            <w:proofErr w:type="spellEnd"/>
+            <w:r>
+              <w:rPr>
+                <w:b w:val="0"/>
+              </w:rPr>
+              <w:t xml:space="preserve">? </w:t>
+            </w:r>
+            <w:r>
+              <w:rPr>
+                <w:b w:val="0"/>
+              </w:rPr>
+              <w:t>(UX curve)</w:t>
             </w:r>
           </w:p>
         </w:tc>
@@ -542,6 +751,108 @@
             <w:proofErr w:type="spellStart"/>
             <w:r>
               <w:t>fazla</w:t>
+            </w:r>
+            <w:proofErr w:type="spellEnd"/>
+            <w:r>
+              <w:t>.</w:t>
+            </w:r>
+          </w:p>
+          <w:p>
+            <w:pPr>
+              <w:pStyle w:val="Compact"/>
+              <w:cnfStyle w:val="000000100000" w:firstRow="0" w:lastRow="0" w:firstColumn="0" w:lastColumn="0" w:oddVBand="0" w:evenVBand="0" w:oddHBand="1" w:evenHBand="0" w:firstRowFirstColumn="0" w:firstRowLastColumn="0" w:lastRowFirstColumn="0" w:lastRowLastColumn="0"/>
+            </w:pPr>
+            <w:proofErr w:type="spellStart"/>
+            <w:r>
+              <w:t>Aynı</w:t>
+            </w:r>
+            <w:proofErr w:type="spellEnd"/>
+            <w:r>
+              <w:t xml:space="preserve"> </w:t>
+            </w:r>
+            <w:proofErr w:type="spellStart"/>
+            <w:r>
+              <w:t>zamanda</w:t>
+            </w:r>
+            <w:proofErr w:type="spellEnd"/>
+            <w:r>
+              <w:t xml:space="preserve"> UX curve </w:t>
+            </w:r>
+            <w:proofErr w:type="spellStart"/>
+            <w:r>
+              <w:t>kullanarak</w:t>
+            </w:r>
+            <w:proofErr w:type="spellEnd"/>
+            <w:r>
+              <w:t xml:space="preserve"> </w:t>
+            </w:r>
+            <w:proofErr w:type="spellStart"/>
+            <w:r>
+              <w:t>kullanıcının</w:t>
+            </w:r>
+            <w:proofErr w:type="spellEnd"/>
+            <w:r>
+              <w:t xml:space="preserve"> </w:t>
+            </w:r>
+            <w:proofErr w:type="spellStart"/>
+            <w:r>
+              <w:t>duygusal</w:t>
+            </w:r>
+            <w:proofErr w:type="spellEnd"/>
+            <w:r>
+              <w:t xml:space="preserve"> </w:t>
+            </w:r>
+            <w:proofErr w:type="spellStart"/>
+            <w:r>
+              <w:t>süreç</w:t>
+            </w:r>
+            <w:proofErr w:type="spellEnd"/>
+            <w:r>
+              <w:t xml:space="preserve"> </w:t>
+            </w:r>
+            <w:proofErr w:type="spellStart"/>
+            <w:r>
+              <w:t>haritasını</w:t>
+            </w:r>
+            <w:proofErr w:type="spellEnd"/>
+            <w:r>
+              <w:t xml:space="preserve"> </w:t>
+            </w:r>
+            <w:proofErr w:type="spellStart"/>
+            <w:r>
+              <w:t>çıkartarak</w:t>
+            </w:r>
+            <w:proofErr w:type="spellEnd"/>
+            <w:r>
+              <w:t xml:space="preserve"> </w:t>
+            </w:r>
+            <w:proofErr w:type="spellStart"/>
+            <w:r>
+              <w:t>deneyimin</w:t>
+            </w:r>
+            <w:proofErr w:type="spellEnd"/>
+            <w:r>
+              <w:t xml:space="preserve"> </w:t>
+            </w:r>
+            <w:proofErr w:type="spellStart"/>
+            <w:r>
+              <w:t>kırılma</w:t>
+            </w:r>
+            <w:proofErr w:type="spellEnd"/>
+            <w:r>
+              <w:t xml:space="preserve"> </w:t>
+            </w:r>
+            <w:proofErr w:type="spellStart"/>
+            <w:r>
+              <w:t>noktalarını</w:t>
+            </w:r>
+            <w:proofErr w:type="spellEnd"/>
+            <w:r>
+              <w:t xml:space="preserve"> </w:t>
+            </w:r>
+            <w:proofErr w:type="spellStart"/>
+            <w:r>
+              <w:t>anlamak</w:t>
             </w:r>
             <w:proofErr w:type="spellEnd"/>
             <w:r>
@@ -1753,9 +2064,9 @@
         </w:rPr>
         <w:lastRenderedPageBreak/>
         <w:drawing>
-          <wp:inline distT="0" distB="0" distL="0" distR="0" wp14:anchorId="1A48B378" wp14:editId="7219C401">
-            <wp:extent cx="4834393" cy="3222929"/>
-            <wp:effectExtent l="0" t="0" r="4445" b="3175"/>
+          <wp:inline distT="0" distB="0" distL="0" distR="0" wp14:anchorId="1A48B378" wp14:editId="6073266A">
+            <wp:extent cx="4734713" cy="4185566"/>
+            <wp:effectExtent l="0" t="0" r="2540" b="5715"/>
             <wp:docPr id="1" name="Picture 1"/>
             <wp:cNvGraphicFramePr>
               <a:graphicFrameLocks xmlns:a="http://schemas.openxmlformats.org/drawingml/2006/main" noChangeAspect="1"/>
@@ -1782,7 +2093,7 @@
                   <pic:spPr>
                     <a:xfrm>
                       <a:off x="0" y="0"/>
-                      <a:ext cx="4845229" cy="3230153"/>
+                      <a:ext cx="4752343" cy="4201151"/>
                     </a:xfrm>
                     <a:prstGeom prst="rect">
                       <a:avLst/>
@@ -1799,6 +2110,52 @@
       <w:pPr>
         <w:jc w:val="center"/>
       </w:pPr>
+      <w:r>
+        <w:rPr>
+          <w:noProof/>
+        </w:rPr>
+        <w:drawing>
+          <wp:inline distT="0" distB="0" distL="0" distR="0" wp14:anchorId="025464E3" wp14:editId="5BE85263">
+            <wp:extent cx="4752343" cy="3172709"/>
+            <wp:effectExtent l="0" t="0" r="0" b="2540"/>
+            <wp:docPr id="6" name="Picture 6"/>
+            <wp:cNvGraphicFramePr>
+              <a:graphicFrameLocks xmlns:a="http://schemas.openxmlformats.org/drawingml/2006/main" noChangeAspect="1"/>
+            </wp:cNvGraphicFramePr>
+            <a:graphic xmlns:a="http://schemas.openxmlformats.org/drawingml/2006/main">
+              <a:graphicData uri="http://schemas.openxmlformats.org/drawingml/2006/picture">
+                <pic:pic xmlns:pic="http://schemas.openxmlformats.org/drawingml/2006/picture">
+                  <pic:nvPicPr>
+                    <pic:cNvPr id="1" name="diaryImage.jpg"/>
+                    <pic:cNvPicPr/>
+                  </pic:nvPicPr>
+                  <pic:blipFill>
+                    <a:blip r:embed="rId6" cstate="print">
+                      <a:extLst>
+                        <a:ext uri="{28A0092B-C50C-407E-A947-70E740481C1C}">
+                          <a14:useLocalDpi xmlns:a14="http://schemas.microsoft.com/office/drawing/2010/main" val="0"/>
+                        </a:ext>
+                      </a:extLst>
+                    </a:blip>
+                    <a:stretch>
+                      <a:fillRect/>
+                    </a:stretch>
+                  </pic:blipFill>
+                  <pic:spPr>
+                    <a:xfrm>
+                      <a:off x="0" y="0"/>
+                      <a:ext cx="4752343" cy="3172709"/>
+                    </a:xfrm>
+                    <a:prstGeom prst="rect">
+                      <a:avLst/>
+                    </a:prstGeom>
+                  </pic:spPr>
+                </pic:pic>
+              </a:graphicData>
+            </a:graphic>
+          </wp:inline>
+        </w:drawing>
+      </w:r>
     </w:p>
     <w:p>
       <w:pPr>
@@ -1812,8 +2169,9 @@
         <w:rPr>
           <w:noProof/>
         </w:rPr>
+        <w:lastRenderedPageBreak/>
         <w:drawing>
-          <wp:inline distT="0" distB="0" distL="0" distR="0" wp14:anchorId="30338D13" wp14:editId="2D7B4B7D">
+          <wp:inline distT="0" distB="0" distL="0" distR="0" wp14:anchorId="30338D13" wp14:editId="6DCA52A0">
             <wp:extent cx="2743200" cy="2057400"/>
             <wp:effectExtent l="0" t="0" r="0" b="0"/>
             <wp:docPr id="2" name="Picture 2"/>
@@ -1828,7 +2186,7 @@
                     <pic:cNvPicPr/>
                   </pic:nvPicPr>
                   <pic:blipFill>
-                    <a:blip r:embed="rId6" cstate="print">
+                    <a:blip r:embed="rId7" cstate="print">
                       <a:extLst>
                         <a:ext uri="{28A0092B-C50C-407E-A947-70E740481C1C}">
                           <a14:useLocalDpi xmlns:a14="http://schemas.microsoft.com/office/drawing/2010/main" val="0"/>
@@ -1859,9 +2217,9 @@
           <w:noProof/>
         </w:rPr>
         <w:drawing>
-          <wp:inline distT="0" distB="0" distL="0" distR="0" wp14:anchorId="194DE1D0" wp14:editId="746175A4">
-            <wp:extent cx="2743200" cy="2056765"/>
-            <wp:effectExtent l="0" t="0" r="0" b="635"/>
+          <wp:inline distT="0" distB="0" distL="0" distR="0" wp14:anchorId="194DE1D0" wp14:editId="4C74559F">
+            <wp:extent cx="2742353" cy="2056765"/>
+            <wp:effectExtent l="0" t="0" r="1270" b="635"/>
             <wp:docPr id="4" name="Picture 4"/>
             <wp:cNvGraphicFramePr>
               <a:graphicFrameLocks xmlns:a="http://schemas.openxmlformats.org/drawingml/2006/main" noChangeAspect="1"/>
@@ -1874,7 +2232,7 @@
                     <pic:cNvPicPr/>
                   </pic:nvPicPr>
                   <pic:blipFill>
-                    <a:blip r:embed="rId7" cstate="print">
+                    <a:blip r:embed="rId8" cstate="print">
                       <a:extLst>
                         <a:ext uri="{28A0092B-C50C-407E-A947-70E740481C1C}">
                           <a14:useLocalDpi xmlns:a14="http://schemas.microsoft.com/office/drawing/2010/main" val="0"/>
@@ -1888,7 +2246,7 @@
                   <pic:spPr>
                     <a:xfrm>
                       <a:off x="0" y="0"/>
-                      <a:ext cx="2743200" cy="2056765"/>
+                      <a:ext cx="2742353" cy="2056765"/>
                     </a:xfrm>
                     <a:prstGeom prst="rect">
                       <a:avLst/>
@@ -1900,14 +2258,12 @@
           </wp:inline>
         </w:drawing>
       </w:r>
-      <w:bookmarkStart w:id="2" w:name="_GoBack"/>
-      <w:bookmarkEnd w:id="2"/>
       <w:r>
         <w:rPr>
           <w:noProof/>
         </w:rPr>
         <w:drawing>
-          <wp:inline distT="0" distB="0" distL="0" distR="0" wp14:anchorId="0ACCACB4" wp14:editId="3BA589DA">
+          <wp:inline distT="0" distB="0" distL="0" distR="0" wp14:anchorId="0ACCACB4" wp14:editId="3EE3341E">
             <wp:extent cx="2743200" cy="2057400"/>
             <wp:effectExtent l="0" t="0" r="0" b="0"/>
             <wp:docPr id="5" name="Picture 5"/>
@@ -1922,7 +2278,7 @@
                     <pic:cNvPicPr/>
                   </pic:nvPicPr>
                   <pic:blipFill>
-                    <a:blip r:embed="rId8" cstate="print">
+                    <a:blip r:embed="rId9" cstate="print">
                       <a:extLst>
                         <a:ext uri="{28A0092B-C50C-407E-A947-70E740481C1C}">
                           <a14:useLocalDpi xmlns:a14="http://schemas.microsoft.com/office/drawing/2010/main" val="0"/>
@@ -1953,10 +2309,10 @@
           <w:noProof/>
         </w:rPr>
         <w:drawing>
-          <wp:inline distT="0" distB="0" distL="0" distR="0" wp14:anchorId="538CC1FC" wp14:editId="53599545">
-            <wp:extent cx="2743200" cy="2056765"/>
-            <wp:effectExtent l="0" t="0" r="0" b="635"/>
-            <wp:docPr id="3" name="Picture 3"/>
+          <wp:inline distT="0" distB="0" distL="0" distR="0" wp14:anchorId="5FB62D12" wp14:editId="6AEBEBAB">
+            <wp:extent cx="2742353" cy="2056765"/>
+            <wp:effectExtent l="0" t="0" r="1270" b="635"/>
+            <wp:docPr id="7" name="Picture 7"/>
             <wp:cNvGraphicFramePr>
               <a:graphicFrameLocks xmlns:a="http://schemas.openxmlformats.org/drawingml/2006/main" noChangeAspect="1"/>
             </wp:cNvGraphicFramePr>
@@ -1968,7 +2324,7 @@
                     <pic:cNvPicPr/>
                   </pic:nvPicPr>
                   <pic:blipFill>
-                    <a:blip r:embed="rId9" cstate="print">
+                    <a:blip r:embed="rId10" cstate="print">
                       <a:extLst>
                         <a:ext uri="{28A0092B-C50C-407E-A947-70E740481C1C}">
                           <a14:useLocalDpi xmlns:a14="http://schemas.microsoft.com/office/drawing/2010/main" val="0"/>
@@ -1982,7 +2338,7 @@
                   <pic:spPr>
                     <a:xfrm>
                       <a:off x="0" y="0"/>
-                      <a:ext cx="2743200" cy="2056765"/>
+                      <a:ext cx="2742353" cy="2056765"/>
                     </a:xfrm>
                     <a:prstGeom prst="rect">
                       <a:avLst/>
@@ -1994,7 +2350,53 @@
           </wp:inline>
         </w:drawing>
       </w:r>
-      <w:bookmarkStart w:id="3" w:name="post-diary-interview"/>
+      <w:r>
+        <w:rPr>
+          <w:noProof/>
+        </w:rPr>
+        <w:drawing>
+          <wp:inline distT="0" distB="0" distL="0" distR="0" wp14:anchorId="538CC1FC" wp14:editId="5ADC9D3C">
+            <wp:extent cx="5459893" cy="4094921"/>
+            <wp:effectExtent l="0" t="0" r="1270" b="0"/>
+            <wp:docPr id="3" name="Picture 3"/>
+            <wp:cNvGraphicFramePr>
+              <a:graphicFrameLocks xmlns:a="http://schemas.openxmlformats.org/drawingml/2006/main" noChangeAspect="1"/>
+            </wp:cNvGraphicFramePr>
+            <a:graphic xmlns:a="http://schemas.openxmlformats.org/drawingml/2006/main">
+              <a:graphicData uri="http://schemas.openxmlformats.org/drawingml/2006/picture">
+                <pic:pic xmlns:pic="http://schemas.openxmlformats.org/drawingml/2006/picture">
+                  <pic:nvPicPr>
+                    <pic:cNvPr id="3" name="img2.jpg"/>
+                    <pic:cNvPicPr/>
+                  </pic:nvPicPr>
+                  <pic:blipFill>
+                    <a:blip r:embed="rId11" cstate="print">
+                      <a:extLst>
+                        <a:ext uri="{28A0092B-C50C-407E-A947-70E740481C1C}">
+                          <a14:useLocalDpi xmlns:a14="http://schemas.microsoft.com/office/drawing/2010/main" val="0"/>
+                        </a:ext>
+                      </a:extLst>
+                    </a:blip>
+                    <a:stretch>
+                      <a:fillRect/>
+                    </a:stretch>
+                  </pic:blipFill>
+                  <pic:spPr>
+                    <a:xfrm>
+                      <a:off x="0" y="0"/>
+                      <a:ext cx="5484484" cy="4113364"/>
+                    </a:xfrm>
+                    <a:prstGeom prst="rect">
+                      <a:avLst/>
+                    </a:prstGeom>
+                  </pic:spPr>
+                </pic:pic>
+              </a:graphicData>
+            </a:graphic>
+          </wp:inline>
+        </w:drawing>
+      </w:r>
+      <w:bookmarkStart w:id="2" w:name="post-diary-interview"/>
     </w:p>
     <w:p>
       <w:pPr>
@@ -2025,7 +2427,7 @@
             <w:cnfStyle w:val="001000000000" w:firstRow="0" w:lastRow="0" w:firstColumn="1" w:lastColumn="0" w:oddVBand="0" w:evenVBand="0" w:oddHBand="0" w:evenHBand="0" w:firstRowFirstColumn="0" w:firstRowLastColumn="0" w:lastRowFirstColumn="0" w:lastRowLastColumn="0"/>
             <w:tcW w:w="0" w:type="auto"/>
           </w:tcPr>
-          <w:bookmarkEnd w:id="3"/>
+          <w:bookmarkEnd w:id="2"/>
           <w:p>
             <w:pPr>
               <w:pStyle w:val="Compact"/>
@@ -2215,49 +2617,137 @@
               <w:rPr>
                 <w:b w:val="0"/>
               </w:rPr>
-              <w:t>almanızı</w:t>
-            </w:r>
-            <w:proofErr w:type="spellEnd"/>
-            <w:r>
-              <w:rPr>
-                <w:b w:val="0"/>
-              </w:rPr>
-              <w:t xml:space="preserve"> motive </w:t>
-            </w:r>
-            <w:proofErr w:type="spellStart"/>
-            <w:r>
-              <w:rPr>
-                <w:b w:val="0"/>
-              </w:rPr>
-              <w:t>eden</w:t>
-            </w:r>
-            <w:proofErr w:type="spellEnd"/>
-            <w:r>
-              <w:rPr>
-                <w:b w:val="0"/>
-              </w:rPr>
-              <w:t xml:space="preserve"> </w:t>
-            </w:r>
-            <w:proofErr w:type="spellStart"/>
-            <w:r>
-              <w:rPr>
-                <w:b w:val="0"/>
-              </w:rPr>
-              <w:t>neler</w:t>
-            </w:r>
-            <w:proofErr w:type="spellEnd"/>
-            <w:r>
-              <w:rPr>
-                <w:b w:val="0"/>
-              </w:rPr>
-              <w:t xml:space="preserve"> </w:t>
-            </w:r>
-            <w:proofErr w:type="spellStart"/>
-            <w:r>
-              <w:rPr>
-                <w:b w:val="0"/>
-              </w:rPr>
-              <w:t>vardı</w:t>
+              <w:t>almanız</w:t>
+            </w:r>
+            <w:r>
+              <w:rPr>
+                <w:b w:val="0"/>
+              </w:rPr>
+              <w:t>da</w:t>
+            </w:r>
+            <w:proofErr w:type="spellEnd"/>
+            <w:r>
+              <w:rPr>
+                <w:b w:val="0"/>
+              </w:rPr>
+              <w:t xml:space="preserve"> </w:t>
+            </w:r>
+            <w:proofErr w:type="spellStart"/>
+            <w:r>
+              <w:rPr>
+                <w:b w:val="0"/>
+              </w:rPr>
+              <w:t>hangi</w:t>
+            </w:r>
+            <w:proofErr w:type="spellEnd"/>
+            <w:r>
+              <w:rPr>
+                <w:b w:val="0"/>
+              </w:rPr>
+              <w:t xml:space="preserve"> </w:t>
+            </w:r>
+            <w:proofErr w:type="spellStart"/>
+            <w:r>
+              <w:rPr>
+                <w:b w:val="0"/>
+              </w:rPr>
+              <w:t>faktörler</w:t>
+            </w:r>
+            <w:proofErr w:type="spellEnd"/>
+            <w:r>
+              <w:rPr>
+                <w:b w:val="0"/>
+              </w:rPr>
+              <w:t xml:space="preserve"> </w:t>
+            </w:r>
+            <w:proofErr w:type="spellStart"/>
+            <w:r>
+              <w:rPr>
+                <w:b w:val="0"/>
+              </w:rPr>
+              <w:t>etkili</w:t>
+            </w:r>
+            <w:proofErr w:type="spellEnd"/>
+            <w:r>
+              <w:rPr>
+                <w:b w:val="0"/>
+              </w:rPr>
+              <w:t xml:space="preserve"> </w:t>
+            </w:r>
+            <w:proofErr w:type="spellStart"/>
+            <w:r>
+              <w:rPr>
+                <w:b w:val="0"/>
+              </w:rPr>
+              <w:t>oldu</w:t>
+            </w:r>
+            <w:proofErr w:type="spellEnd"/>
+            <w:r>
+              <w:rPr>
+                <w:b w:val="0"/>
+              </w:rPr>
+              <w:t>?</w:t>
+            </w:r>
+            <w:r>
+              <w:rPr>
+                <w:b w:val="0"/>
+              </w:rPr>
+              <w:t xml:space="preserve"> </w:t>
+            </w:r>
+            <w:r>
+              <w:rPr>
+                <w:b w:val="0"/>
+              </w:rPr>
+              <w:t>(</w:t>
+            </w:r>
+            <w:proofErr w:type="spellStart"/>
+            <w:r>
+              <w:rPr>
+                <w:b w:val="0"/>
+              </w:rPr>
+              <w:t>İşaretlenen</w:t>
+            </w:r>
+            <w:proofErr w:type="spellEnd"/>
+            <w:r>
+              <w:rPr>
+                <w:b w:val="0"/>
+              </w:rPr>
+              <w:t xml:space="preserve"> </w:t>
+            </w:r>
+            <w:proofErr w:type="spellStart"/>
+            <w:r>
+              <w:rPr>
+                <w:b w:val="0"/>
+              </w:rPr>
+              <w:t>seçenekler</w:t>
+            </w:r>
+            <w:proofErr w:type="spellEnd"/>
+            <w:r>
+              <w:rPr>
+                <w:b w:val="0"/>
+              </w:rPr>
+              <w:t xml:space="preserve"> </w:t>
+            </w:r>
+            <w:proofErr w:type="spellStart"/>
+            <w:r>
+              <w:rPr>
+                <w:b w:val="0"/>
+              </w:rPr>
+              <w:t>hatırlatılarak</w:t>
+            </w:r>
+            <w:proofErr w:type="spellEnd"/>
+            <w:r>
+              <w:rPr>
+                <w:b w:val="0"/>
+              </w:rPr>
+              <w:t xml:space="preserve">) </w:t>
+            </w:r>
+            <w:proofErr w:type="spellStart"/>
+            <w:r>
+              <w:rPr>
+                <w:b w:val="0"/>
+              </w:rPr>
+              <w:t>Neden</w:t>
             </w:r>
             <w:proofErr w:type="spellEnd"/>
             <w:r>
@@ -2312,6 +2802,54 @@
             <w:proofErr w:type="spellStart"/>
             <w:r>
               <w:t>motivasyonunu</w:t>
+            </w:r>
+            <w:proofErr w:type="spellEnd"/>
+            <w:r>
+              <w:t xml:space="preserve"> </w:t>
+            </w:r>
+            <w:proofErr w:type="spellStart"/>
+            <w:r>
+              <w:t>ve</w:t>
+            </w:r>
+            <w:proofErr w:type="spellEnd"/>
+            <w:r>
+              <w:t xml:space="preserve"> </w:t>
+            </w:r>
+            <w:proofErr w:type="spellStart"/>
+            <w:r>
+              <w:t>hangi</w:t>
+            </w:r>
+            <w:proofErr w:type="spellEnd"/>
+            <w:r>
+              <w:t xml:space="preserve"> </w:t>
+            </w:r>
+            <w:proofErr w:type="spellStart"/>
+            <w:r>
+              <w:t>faktörlerin</w:t>
+            </w:r>
+            <w:proofErr w:type="spellEnd"/>
+            <w:r>
+              <w:t xml:space="preserve"> </w:t>
+            </w:r>
+            <w:proofErr w:type="spellStart"/>
+            <w:r>
+              <w:t>olumlu</w:t>
+            </w:r>
+            <w:proofErr w:type="spellEnd"/>
+            <w:r>
+              <w:t xml:space="preserve"> </w:t>
+            </w:r>
+            <w:proofErr w:type="spellStart"/>
+            <w:r>
+              <w:t>etki</w:t>
+            </w:r>
+            <w:proofErr w:type="spellEnd"/>
+            <w:r>
+              <w:t xml:space="preserve"> </w:t>
+            </w:r>
+            <w:proofErr w:type="spellStart"/>
+            <w:r>
+              <w:t>yarattığını</w:t>
             </w:r>
             <w:proofErr w:type="spellEnd"/>
             <w:r>
@@ -3106,7 +3644,10 @@
         </w:tc>
       </w:tr>
     </w:tbl>
-    <w:p/>
+    <w:p>
+      <w:bookmarkStart w:id="3" w:name="_GoBack"/>
+      <w:bookmarkEnd w:id="3"/>
+    </w:p>
     <w:sectPr>
       <w:pgSz w:w="12240" w:h="15840"/>
       <w:pgMar w:top="1440" w:right="1440" w:bottom="1440" w:left="1440" w:header="720" w:footer="720" w:gutter="0"/>

</xml_diff>